<commit_message>
Added scenarios for trains with no stops anywhere on the section.
</commit_message>
<xml_diff>
--- a/Functional Spec.docx
+++ b/Functional Spec.docx
@@ -552,6 +552,40 @@
       </w:pPr>
       <w:r>
         <w:rPr/>
+        <w:t>The game area will have a horizontal line that represents the single-line section. There will be various vertical lines of a small size drawn on this horizontal line. These are the stations on the section. The home station will be the leftmost station, while other stations will be drawn starting from the home station towards the right. The rightmost station will be the final station of the section.</w:t>
+      </w:r>
+    </w:p>
+    <w:p>
+      <w:pPr>
+        <w:pStyle w:val="Normal"/>
+        <w:numPr>
+          <w:ilvl w:val="2"/>
+          <w:numId w:val="1"/>
+        </w:numPr>
+        <w:tabs>
+          <w:tab w:val="left" w:pos="1440" w:leader="none"/>
+        </w:tabs>
+        <w:rPr/>
+      </w:pPr>
+      <w:r>
+        <w:rPr/>
+        <w:t>The stations will be drawn on the section proportional to the real-life distances from the home station.</w:t>
+      </w:r>
+    </w:p>
+    <w:p>
+      <w:pPr>
+        <w:pStyle w:val="Normal"/>
+        <w:numPr>
+          <w:ilvl w:val="1"/>
+          <w:numId w:val="1"/>
+        </w:numPr>
+        <w:tabs>
+          <w:tab w:val="left" w:pos="1440" w:leader="none"/>
+        </w:tabs>
+        <w:rPr/>
+      </w:pPr>
+      <w:r>
+        <w:rPr/>
         <w:t>Each section has a “home” station which is where the section controller sits. The section starts from the home station and continues until it reaches another station where another section controller sits.</w:t>
       </w:r>
     </w:p>
@@ -852,6 +886,40 @@
       </w:pPr>
       <w:r>
         <w:rPr/>
+        <w:t>Trains run on the section. Some trains may be non-stop in the section, while some trains may have scheduled stops at various stations in the section.</w:t>
+      </w:r>
+    </w:p>
+    <w:p>
+      <w:pPr>
+        <w:pStyle w:val="Normal"/>
+        <w:numPr>
+          <w:ilvl w:val="1"/>
+          <w:numId w:val="1"/>
+        </w:numPr>
+        <w:tabs>
+          <w:tab w:val="left" w:pos="1440" w:leader="none"/>
+        </w:tabs>
+        <w:rPr/>
+      </w:pPr>
+      <w:r>
+        <w:rPr/>
+        <w:t>All trains will have a section entry time &amp; a section exit time. This will help in determining when non-stop trains that travel trough the section must appear in the game. This will also help in determining when trains with a scheduled timetable, but without a scheduled stop at the first station on the section must appear in the game.</w:t>
+      </w:r>
+    </w:p>
+    <w:p>
+      <w:pPr>
+        <w:pStyle w:val="Normal"/>
+        <w:numPr>
+          <w:ilvl w:val="1"/>
+          <w:numId w:val="1"/>
+        </w:numPr>
+        <w:tabs>
+          <w:tab w:val="left" w:pos="1440" w:leader="none"/>
+        </w:tabs>
+        <w:rPr/>
+      </w:pPr>
+      <w:r>
+        <w:rPr/>
         <w:t>A train will always aim to be on-time at its next stop. Thus, the following scenarios apply:</w:t>
       </w:r>
     </w:p>
@@ -919,6 +987,95 @@
     <w:p>
       <w:pPr>
         <w:pStyle w:val="Normal"/>
+        <w:widowControl/>
+        <w:numPr>
+          <w:ilvl w:val="1"/>
+          <w:numId w:val="1"/>
+        </w:numPr>
+        <w:tabs>
+          <w:tab w:val="left" w:pos="1440" w:leader="none"/>
+        </w:tabs>
+        <w:suppressAutoHyphens w:val="true"/>
+        <w:bidi w:val="0"/>
+        <w:ind w:left="1474" w:right="0" w:hanging="397"/>
+        <w:jc w:val="left"/>
+        <w:rPr/>
+      </w:pPr>
+      <w:r>
+        <w:rPr/>
+        <w:t>Note that the point above refers to trains with scheduled stops on the section. For trains that do not stop anywhere on the section, the rules in the point above read as follows:</w:t>
+      </w:r>
+    </w:p>
+    <w:p>
+      <w:pPr>
+        <w:pStyle w:val="Normal"/>
+        <w:widowControl/>
+        <w:numPr>
+          <w:ilvl w:val="2"/>
+          <w:numId w:val="1"/>
+        </w:numPr>
+        <w:tabs>
+          <w:tab w:val="left" w:pos="1440" w:leader="none"/>
+        </w:tabs>
+        <w:suppressAutoHyphens w:val="true"/>
+        <w:bidi w:val="0"/>
+        <w:jc w:val="left"/>
+        <w:rPr/>
+      </w:pPr>
+      <w:r>
+        <w:rPr/>
+        <w:t>A train will move through the section only at a speed that will ensure it exits the section at the scheduled time. This means if a train has its route clear through the section, it will not try to move fast &amp; reach early.</w:t>
+      </w:r>
+    </w:p>
+    <w:p>
+      <w:pPr>
+        <w:pStyle w:val="Normal"/>
+        <w:widowControl/>
+        <w:numPr>
+          <w:ilvl w:val="2"/>
+          <w:numId w:val="1"/>
+        </w:numPr>
+        <w:tabs>
+          <w:tab w:val="left" w:pos="1440" w:leader="none"/>
+        </w:tabs>
+        <w:suppressAutoHyphens w:val="true"/>
+        <w:bidi w:val="0"/>
+        <w:ind w:left="2098" w:right="0" w:hanging="170"/>
+        <w:jc w:val="left"/>
+        <w:rPr/>
+      </w:pPr>
+      <w:bookmarkStart w:id="0" w:name="__DdeLink__369_894669671"/>
+      <w:bookmarkEnd w:id="0"/>
+      <w:r>
+        <w:rPr/>
+        <w:t>If a train enters the section on-time, but had an unscheduled stop on the section, it will still aim to exit the section on-time. This means that it will move at a higher speed through the section than it would have if it did not have an unscheduled stop. However, the train’s speed shall never exceed MPS.</w:t>
+      </w:r>
+    </w:p>
+    <w:p>
+      <w:pPr>
+        <w:pStyle w:val="Normal"/>
+        <w:widowControl/>
+        <w:numPr>
+          <w:ilvl w:val="2"/>
+          <w:numId w:val="1"/>
+        </w:numPr>
+        <w:tabs>
+          <w:tab w:val="left" w:pos="1440" w:leader="none"/>
+        </w:tabs>
+        <w:suppressAutoHyphens w:val="true"/>
+        <w:bidi w:val="0"/>
+        <w:ind w:left="2041" w:right="0" w:hanging="170"/>
+        <w:jc w:val="left"/>
+        <w:rPr/>
+      </w:pPr>
+      <w:r>
+        <w:rPr/>
+        <w:t>If a train enters the section late, it will still aim to exit the section on-time. This means that it will move at a higher speed through the section than it would have if it did not have an unscheduled stop. However, the train’s speed shall never exceed MPS. This also applies if the train enters the section late &amp; had unscheduled stops on the section.</w:t>
+      </w:r>
+    </w:p>
+    <w:p>
+      <w:pPr>
+        <w:pStyle w:val="Normal"/>
         <w:numPr>
           <w:ilvl w:val="1"/>
           <w:numId w:val="1"/>
@@ -971,7 +1128,7 @@
       <w:r>
         <w:rPr>
           <w:rFonts w:eastAsia="Times New Roman" w:cs="Times New Roman"/>
-          <w:color w:val="auto"/>
+          <w:color w:val="00000A"/>
           <w:sz w:val="24"/>
           <w:szCs w:val="24"/>
           <w:lang w:val="en-US" w:eastAsia="zxx" w:bidi="ar-SA"/>
@@ -1139,7 +1296,7 @@
       <w:r>
         <w:rPr>
           <w:rFonts w:eastAsia="Times New Roman" w:cs="Times New Roman"/>
-          <w:color w:val="auto"/>
+          <w:color w:val="00000A"/>
           <w:sz w:val="24"/>
           <w:szCs w:val="24"/>
           <w:lang w:val="en-US" w:eastAsia="zxx" w:bidi="ar-SA"/>
@@ -1167,7 +1324,7 @@
       <w:r>
         <w:rPr>
           <w:rFonts w:eastAsia="Times New Roman" w:cs="Times New Roman"/>
-          <w:color w:val="auto"/>
+          <w:color w:val="00000A"/>
           <w:sz w:val="24"/>
           <w:szCs w:val="24"/>
           <w:lang w:val="en-US" w:eastAsia="zxx" w:bidi="ar-SA"/>
@@ -1943,7 +2100,7 @@
       <w:r>
         <w:rPr>
           <w:rFonts w:eastAsia="Times New Roman" w:cs="Courier New" w:ascii="Courier New" w:hAnsi="Courier New"/>
-          <w:color w:val="auto"/>
+          <w:color w:val="00000A"/>
           <w:sz w:val="24"/>
           <w:szCs w:val="24"/>
           <w:lang w:val="en-US" w:eastAsia="zxx" w:bidi="ar-SA"/>
@@ -1957,7 +2114,7 @@
       <w:r>
         <w:rPr>
           <w:rFonts w:eastAsia="Times New Roman" w:cs="Courier New" w:ascii="Courier New" w:hAnsi="Courier New"/>
-          <w:color w:val="auto"/>
+          <w:color w:val="00000A"/>
           <w:sz w:val="24"/>
           <w:szCs w:val="24"/>
           <w:lang w:val="en-US" w:eastAsia="zxx" w:bidi="ar-SA"/>
@@ -1996,7 +2153,7 @@
       <w:r>
         <w:rPr>
           <w:rFonts w:eastAsia="Times New Roman" w:cs="Courier New" w:ascii="Courier New" w:hAnsi="Courier New"/>
-          <w:color w:val="auto"/>
+          <w:color w:val="00000A"/>
           <w:sz w:val="24"/>
           <w:szCs w:val="24"/>
           <w:lang w:val="en-US" w:eastAsia="zxx" w:bidi="ar-SA"/>
@@ -2010,7 +2167,7 @@
       <w:r>
         <w:rPr>
           <w:rFonts w:eastAsia="Times New Roman" w:cs="Courier New" w:ascii="Courier New" w:hAnsi="Courier New"/>
-          <w:color w:val="auto"/>
+          <w:color w:val="00000A"/>
           <w:sz w:val="24"/>
           <w:szCs w:val="24"/>
           <w:lang w:val="en-US" w:eastAsia="zxx" w:bidi="ar-SA"/>
@@ -2034,7 +2191,7 @@
       <w:r>
         <w:rPr>
           <w:rFonts w:eastAsia="Times New Roman" w:cs="Courier New" w:ascii="Courier New" w:hAnsi="Courier New"/>
-          <w:color w:val="auto"/>
+          <w:color w:val="00000A"/>
           <w:sz w:val="24"/>
           <w:szCs w:val="24"/>
           <w:lang w:val="en-US" w:eastAsia="zxx" w:bidi="ar-SA"/>
@@ -2073,7 +2230,7 @@
       <w:r>
         <w:rPr>
           <w:rFonts w:eastAsia="Times New Roman" w:cs="Courier New" w:ascii="Courier New" w:hAnsi="Courier New"/>
-          <w:color w:val="auto"/>
+          <w:color w:val="00000A"/>
           <w:sz w:val="24"/>
           <w:szCs w:val="24"/>
           <w:lang w:val="en-US" w:eastAsia="zxx" w:bidi="ar-SA"/>
@@ -2087,7 +2244,7 @@
       <w:r>
         <w:rPr>
           <w:rFonts w:eastAsia="Times New Roman" w:cs="Courier New" w:ascii="Courier New" w:hAnsi="Courier New"/>
-          <w:color w:val="auto"/>
+          <w:color w:val="00000A"/>
           <w:sz w:val="24"/>
           <w:szCs w:val="24"/>
           <w:lang w:val="en-US" w:eastAsia="zxx" w:bidi="ar-SA"/>
@@ -2101,7 +2258,7 @@
       <w:r>
         <w:rPr>
           <w:rFonts w:eastAsia="Times New Roman" w:cs="Courier New" w:ascii="Courier New" w:hAnsi="Courier New"/>
-          <w:color w:val="auto"/>
+          <w:color w:val="00000A"/>
           <w:sz w:val="24"/>
           <w:szCs w:val="24"/>
           <w:lang w:val="en-US" w:eastAsia="zxx" w:bidi="ar-SA"/>
@@ -2115,7 +2272,7 @@
       <w:r>
         <w:rPr>
           <w:rFonts w:eastAsia="Times New Roman" w:cs="Courier New" w:ascii="Courier New" w:hAnsi="Courier New"/>
-          <w:color w:val="auto"/>
+          <w:color w:val="00000A"/>
           <w:sz w:val="24"/>
           <w:szCs w:val="24"/>
           <w:lang w:val="en-US" w:eastAsia="zxx" w:bidi="ar-SA"/>
@@ -2129,7 +2286,7 @@
       <w:r>
         <w:rPr>
           <w:rFonts w:eastAsia="Times New Roman" w:cs="Courier New" w:ascii="Courier New" w:hAnsi="Courier New"/>
-          <w:color w:val="auto"/>
+          <w:color w:val="00000A"/>
           <w:sz w:val="24"/>
           <w:szCs w:val="24"/>
           <w:lang w:val="en-US" w:eastAsia="zxx" w:bidi="ar-SA"/>
@@ -2143,7 +2300,7 @@
       <w:r>
         <w:rPr>
           <w:rFonts w:eastAsia="Times New Roman" w:cs="Courier New" w:ascii="Courier New" w:hAnsi="Courier New"/>
-          <w:color w:val="auto"/>
+          <w:color w:val="00000A"/>
           <w:sz w:val="24"/>
           <w:szCs w:val="24"/>
           <w:lang w:val="en-US" w:eastAsia="zxx" w:bidi="ar-SA"/>
@@ -2182,7 +2339,7 @@
       <w:r>
         <w:rPr>
           <w:rFonts w:eastAsia="Times New Roman" w:cs="Courier New" w:ascii="Courier New" w:hAnsi="Courier New"/>
-          <w:color w:val="auto"/>
+          <w:color w:val="00000A"/>
           <w:sz w:val="24"/>
           <w:szCs w:val="24"/>
           <w:lang w:val="en-US" w:eastAsia="zxx" w:bidi="ar-SA"/>
@@ -2221,7 +2378,7 @@
       <w:r>
         <w:rPr>
           <w:rFonts w:eastAsia="Times New Roman" w:cs="Courier New" w:ascii="Courier New" w:hAnsi="Courier New"/>
-          <w:color w:val="auto"/>
+          <w:color w:val="00000A"/>
           <w:sz w:val="24"/>
           <w:szCs w:val="24"/>
           <w:lang w:val="en-US" w:eastAsia="zxx" w:bidi="ar-SA"/>
@@ -2235,7 +2392,7 @@
       <w:r>
         <w:rPr>
           <w:rFonts w:eastAsia="Times New Roman" w:cs="Courier New" w:ascii="Courier New" w:hAnsi="Courier New"/>
-          <w:color w:val="auto"/>
+          <w:color w:val="00000A"/>
           <w:sz w:val="24"/>
           <w:szCs w:val="24"/>
           <w:lang w:val="en-US" w:eastAsia="zxx" w:bidi="ar-SA"/>
@@ -2249,7 +2406,7 @@
       <w:r>
         <w:rPr>
           <w:rFonts w:eastAsia="Times New Roman" w:cs="Courier New" w:ascii="Courier New" w:hAnsi="Courier New"/>
-          <w:color w:val="auto"/>
+          <w:color w:val="00000A"/>
           <w:sz w:val="24"/>
           <w:szCs w:val="24"/>
           <w:lang w:val="en-US" w:eastAsia="zxx" w:bidi="ar-SA"/>
@@ -2288,7 +2445,7 @@
       <w:r>
         <w:rPr>
           <w:rFonts w:eastAsia="Times New Roman" w:cs="Courier New" w:ascii="Courier New" w:hAnsi="Courier New"/>
-          <w:color w:val="auto"/>
+          <w:color w:val="00000A"/>
           <w:sz w:val="24"/>
           <w:szCs w:val="24"/>
           <w:lang w:val="en-US" w:eastAsia="zxx" w:bidi="ar-SA"/>
@@ -2302,7 +2459,7 @@
       <w:r>
         <w:rPr>
           <w:rFonts w:eastAsia="Times New Roman" w:cs="Courier New" w:ascii="Courier New" w:hAnsi="Courier New"/>
-          <w:color w:val="auto"/>
+          <w:color w:val="00000A"/>
           <w:sz w:val="24"/>
           <w:szCs w:val="24"/>
           <w:lang w:val="en-US" w:eastAsia="zxx" w:bidi="ar-SA"/>
@@ -2316,7 +2473,7 @@
       <w:r>
         <w:rPr>
           <w:rFonts w:eastAsia="Times New Roman" w:cs="Courier New" w:ascii="Courier New" w:hAnsi="Courier New"/>
-          <w:color w:val="auto"/>
+          <w:color w:val="00000A"/>
           <w:sz w:val="24"/>
           <w:szCs w:val="24"/>
           <w:lang w:val="en-US" w:eastAsia="zxx" w:bidi="ar-SA"/>
@@ -2330,7 +2487,7 @@
       <w:r>
         <w:rPr>
           <w:rFonts w:eastAsia="Times New Roman" w:cs="Courier New" w:ascii="Courier New" w:hAnsi="Courier New"/>
-          <w:color w:val="auto"/>
+          <w:color w:val="00000A"/>
           <w:sz w:val="24"/>
           <w:szCs w:val="24"/>
           <w:lang w:val="en-US" w:eastAsia="zxx" w:bidi="ar-SA"/>
@@ -2344,7 +2501,7 @@
       <w:r>
         <w:rPr>
           <w:rFonts w:eastAsia="Times New Roman" w:cs="Courier New" w:ascii="Courier New" w:hAnsi="Courier New"/>
-          <w:color w:val="auto"/>
+          <w:color w:val="00000A"/>
           <w:sz w:val="24"/>
           <w:szCs w:val="24"/>
           <w:lang w:val="en-US" w:eastAsia="zxx" w:bidi="ar-SA"/>
@@ -2358,7 +2515,7 @@
       <w:r>
         <w:rPr>
           <w:rFonts w:eastAsia="Times New Roman" w:cs="Courier New" w:ascii="Courier New" w:hAnsi="Courier New"/>
-          <w:color w:val="auto"/>
+          <w:color w:val="00000A"/>
           <w:sz w:val="24"/>
           <w:szCs w:val="24"/>
           <w:lang w:val="en-US" w:eastAsia="zxx" w:bidi="ar-SA"/>
@@ -2397,7 +2554,7 @@
       <w:r>
         <w:rPr>
           <w:rFonts w:eastAsia="Times New Roman" w:cs="Courier New" w:ascii="Courier New" w:hAnsi="Courier New"/>
-          <w:color w:val="auto"/>
+          <w:color w:val="00000A"/>
           <w:sz w:val="24"/>
           <w:szCs w:val="24"/>
           <w:lang w:val="en-US" w:eastAsia="zxx" w:bidi="ar-SA"/>
@@ -2411,7 +2568,7 @@
       <w:r>
         <w:rPr>
           <w:rFonts w:eastAsia="Times New Roman" w:cs="Courier New" w:ascii="Courier New" w:hAnsi="Courier New"/>
-          <w:color w:val="auto"/>
+          <w:color w:val="00000A"/>
           <w:sz w:val="24"/>
           <w:szCs w:val="24"/>
           <w:lang w:val="en-US" w:eastAsia="zxx" w:bidi="ar-SA"/>
@@ -2460,7 +2617,7 @@
       <w:r>
         <w:rPr>
           <w:rFonts w:eastAsia="Times New Roman" w:cs="Courier New" w:ascii="Courier New" w:hAnsi="Courier New"/>
-          <w:color w:val="auto"/>
+          <w:color w:val="00000A"/>
           <w:sz w:val="24"/>
           <w:szCs w:val="24"/>
           <w:lang w:val="en-US" w:eastAsia="zxx" w:bidi="ar-SA"/>
@@ -2474,7 +2631,7 @@
       <w:r>
         <w:rPr>
           <w:rFonts w:eastAsia="Times New Roman" w:cs="Courier New" w:ascii="Courier New" w:hAnsi="Courier New"/>
-          <w:color w:val="auto"/>
+          <w:color w:val="00000A"/>
           <w:sz w:val="24"/>
           <w:szCs w:val="24"/>
           <w:lang w:val="en-US" w:eastAsia="zxx" w:bidi="ar-SA"/>
@@ -2488,7 +2645,7 @@
       <w:r>
         <w:rPr>
           <w:rFonts w:eastAsia="Times New Roman" w:cs="Courier New" w:ascii="Courier New" w:hAnsi="Courier New"/>
-          <w:color w:val="auto"/>
+          <w:color w:val="00000A"/>
           <w:sz w:val="24"/>
           <w:szCs w:val="24"/>
           <w:lang w:val="en-US" w:eastAsia="zxx" w:bidi="ar-SA"/>
@@ -2502,7 +2659,7 @@
       <w:r>
         <w:rPr>
           <w:rFonts w:eastAsia="Times New Roman" w:cs="Courier New" w:ascii="Courier New" w:hAnsi="Courier New"/>
-          <w:color w:val="auto"/>
+          <w:color w:val="00000A"/>
           <w:sz w:val="24"/>
           <w:szCs w:val="24"/>
           <w:lang w:val="en-US" w:eastAsia="zxx" w:bidi="ar-SA"/>
@@ -2516,7 +2673,7 @@
       <w:r>
         <w:rPr>
           <w:rFonts w:eastAsia="Times New Roman" w:cs="Courier New" w:ascii="Courier New" w:hAnsi="Courier New"/>
-          <w:color w:val="auto"/>
+          <w:color w:val="00000A"/>
           <w:sz w:val="24"/>
           <w:szCs w:val="24"/>
           <w:lang w:val="en-US" w:eastAsia="zxx" w:bidi="ar-SA"/>
@@ -2530,7 +2687,7 @@
       <w:r>
         <w:rPr>
           <w:rFonts w:eastAsia="Times New Roman" w:cs="Courier New" w:ascii="Courier New" w:hAnsi="Courier New"/>
-          <w:color w:val="auto"/>
+          <w:color w:val="00000A"/>
           <w:sz w:val="24"/>
           <w:szCs w:val="24"/>
           <w:lang w:val="en-US" w:eastAsia="zxx" w:bidi="ar-SA"/>
@@ -2544,7 +2701,7 @@
       <w:r>
         <w:rPr>
           <w:rFonts w:eastAsia="Times New Roman" w:cs="Courier new" w:ascii="Courier new" w:hAnsi="Courier new"/>
-          <w:color w:val="auto"/>
+          <w:color w:val="00000A"/>
           <w:sz w:val="24"/>
           <w:szCs w:val="24"/>
           <w:lang w:val="en-US" w:eastAsia="zxx" w:bidi="ar-SA"/>
@@ -2558,7 +2715,7 @@
       <w:r>
         <w:rPr>
           <w:rFonts w:eastAsia="Times New Roman" w:cs="Courier new" w:ascii="Courier new" w:hAnsi="Courier new"/>
-          <w:color w:val="auto"/>
+          <w:color w:val="00000A"/>
           <w:sz w:val="24"/>
           <w:szCs w:val="24"/>
           <w:lang w:val="en-US" w:eastAsia="zxx" w:bidi="ar-SA"/>
@@ -2597,7 +2754,7 @@
       <w:r>
         <w:rPr>
           <w:rFonts w:eastAsia="Times New Roman" w:cs="Courier New" w:ascii="Courier New" w:hAnsi="Courier New"/>
-          <w:color w:val="auto"/>
+          <w:color w:val="00000A"/>
           <w:sz w:val="24"/>
           <w:szCs w:val="24"/>
           <w:lang w:val="en-US" w:eastAsia="zxx" w:bidi="ar-SA"/>
@@ -2606,8 +2763,8 @@
       </w:r>
       <w:r>
         <w:rPr>
-          <w:rFonts w:eastAsia="Times New Roman" w:cs="Times New Roman" w:ascii="Times New Roman" w:hAnsi="Times New Roman"/>
-          <w:color w:val="auto"/>
+          <w:rFonts w:eastAsia="Times New Roman" w:cs="Times New Roman"/>
+          <w:color w:val="00000A"/>
           <w:sz w:val="24"/>
           <w:szCs w:val="24"/>
           <w:lang w:val="en-US" w:eastAsia="zxx" w:bidi="ar-SA"/>
@@ -2681,7 +2838,7 @@
       <w:r>
         <w:rPr>
           <w:rFonts w:eastAsia="Times New Roman" w:cs="Courier new" w:ascii="Courier new" w:hAnsi="Courier new"/>
-          <w:color w:val="auto"/>
+          <w:color w:val="00000A"/>
           <w:sz w:val="24"/>
           <w:szCs w:val="24"/>
           <w:lang w:val="en-US" w:eastAsia="zxx" w:bidi="ar-SA"/>
@@ -2695,7 +2852,7 @@
       <w:r>
         <w:rPr>
           <w:rFonts w:eastAsia="Times New Roman" w:cs="Courier new" w:ascii="Courier new" w:hAnsi="Courier new"/>
-          <w:color w:val="auto"/>
+          <w:color w:val="00000A"/>
           <w:sz w:val="24"/>
           <w:szCs w:val="24"/>
           <w:lang w:val="en-US" w:eastAsia="zxx" w:bidi="ar-SA"/>
@@ -2714,7 +2871,7 @@
       <w:pgNumType w:fmt="decimal"/>
       <w:formProt w:val="false"/>
       <w:textDirection w:val="lrTb"/>
-      <w:docGrid w:type="default" w:linePitch="360" w:charSpace="0"/>
+      <w:docGrid w:type="default" w:linePitch="360" w:charSpace="4294961151"/>
     </w:sectPr>
   </w:body>
 </w:document>
@@ -2734,7 +2891,6 @@
         </w:tabs>
         <w:ind w:left="2160" w:hanging="180"/>
       </w:pPr>
-      <w:rPr/>
     </w:lvl>
     <w:lvl w:ilvl="1">
       <w:start w:val="1"/>
@@ -2747,7 +2903,6 @@
         </w:tabs>
         <w:ind w:left="1440" w:hanging="360"/>
       </w:pPr>
-      <w:rPr/>
     </w:lvl>
     <w:lvl w:ilvl="2">
       <w:start w:val="1"/>
@@ -2780,7 +2935,6 @@
         </w:tabs>
         <w:ind w:left="2880" w:hanging="360"/>
       </w:pPr>
-      <w:rPr/>
     </w:lvl>
     <w:lvl w:ilvl="4">
       <w:start w:val="1"/>
@@ -2793,7 +2947,6 @@
         </w:tabs>
         <w:ind w:left="3600" w:hanging="360"/>
       </w:pPr>
-      <w:rPr/>
     </w:lvl>
     <w:lvl w:ilvl="5">
       <w:start w:val="1"/>
@@ -2806,7 +2959,6 @@
         </w:tabs>
         <w:ind w:left="4320" w:hanging="180"/>
       </w:pPr>
-      <w:rPr/>
     </w:lvl>
     <w:lvl w:ilvl="6">
       <w:start w:val="1"/>
@@ -2819,7 +2971,6 @@
         </w:tabs>
         <w:ind w:left="5040" w:hanging="360"/>
       </w:pPr>
-      <w:rPr/>
     </w:lvl>
     <w:lvl w:ilvl="7">
       <w:start w:val="1"/>
@@ -2832,7 +2983,6 @@
         </w:tabs>
         <w:ind w:left="5760" w:hanging="360"/>
       </w:pPr>
-      <w:rPr/>
     </w:lvl>
     <w:lvl w:ilvl="8">
       <w:start w:val="1"/>
@@ -2845,7 +2995,6 @@
         </w:tabs>
         <w:ind w:left="6480" w:hanging="180"/>
       </w:pPr>
-      <w:rPr/>
     </w:lvl>
   </w:abstractNum>
   <w:abstractNum w:abstractNumId="2">
@@ -2860,7 +3009,102 @@
         </w:tabs>
         <w:ind w:left="720" w:hanging="360"/>
       </w:pPr>
-      <w:rPr/>
+    </w:lvl>
+    <w:lvl w:ilvl="1">
+      <w:start w:val="1"/>
+      <w:numFmt w:val="decimal"/>
+      <w:lvlText w:val="%2."/>
+      <w:lvlJc w:val="left"/>
+      <w:pPr>
+        <w:tabs>
+          <w:tab w:val="num" w:pos="1080"/>
+        </w:tabs>
+        <w:ind w:left="1080" w:hanging="360"/>
+      </w:pPr>
+    </w:lvl>
+    <w:lvl w:ilvl="2">
+      <w:start w:val="1"/>
+      <w:numFmt w:val="decimal"/>
+      <w:lvlText w:val="%3."/>
+      <w:lvlJc w:val="left"/>
+      <w:pPr>
+        <w:tabs>
+          <w:tab w:val="num" w:pos="1440"/>
+        </w:tabs>
+        <w:ind w:left="1440" w:hanging="360"/>
+      </w:pPr>
+    </w:lvl>
+    <w:lvl w:ilvl="3">
+      <w:start w:val="1"/>
+      <w:numFmt w:val="decimal"/>
+      <w:lvlText w:val="%4."/>
+      <w:lvlJc w:val="left"/>
+      <w:pPr>
+        <w:tabs>
+          <w:tab w:val="num" w:pos="1800"/>
+        </w:tabs>
+        <w:ind w:left="1800" w:hanging="360"/>
+      </w:pPr>
+    </w:lvl>
+    <w:lvl w:ilvl="4">
+      <w:start w:val="1"/>
+      <w:numFmt w:val="decimal"/>
+      <w:lvlText w:val="%5."/>
+      <w:lvlJc w:val="left"/>
+      <w:pPr>
+        <w:tabs>
+          <w:tab w:val="num" w:pos="2160"/>
+        </w:tabs>
+        <w:ind w:left="2160" w:hanging="360"/>
+      </w:pPr>
+    </w:lvl>
+    <w:lvl w:ilvl="5">
+      <w:start w:val="1"/>
+      <w:numFmt w:val="decimal"/>
+      <w:lvlText w:val="%6."/>
+      <w:lvlJc w:val="left"/>
+      <w:pPr>
+        <w:tabs>
+          <w:tab w:val="num" w:pos="2520"/>
+        </w:tabs>
+        <w:ind w:left="2520" w:hanging="360"/>
+      </w:pPr>
+    </w:lvl>
+    <w:lvl w:ilvl="6">
+      <w:start w:val="1"/>
+      <w:numFmt w:val="decimal"/>
+      <w:lvlText w:val="%7."/>
+      <w:lvlJc w:val="left"/>
+      <w:pPr>
+        <w:tabs>
+          <w:tab w:val="num" w:pos="2880"/>
+        </w:tabs>
+        <w:ind w:left="2880" w:hanging="360"/>
+      </w:pPr>
+    </w:lvl>
+    <w:lvl w:ilvl="7">
+      <w:start w:val="1"/>
+      <w:numFmt w:val="decimal"/>
+      <w:lvlText w:val="%8."/>
+      <w:lvlJc w:val="left"/>
+      <w:pPr>
+        <w:tabs>
+          <w:tab w:val="num" w:pos="3240"/>
+        </w:tabs>
+        <w:ind w:left="3240" w:hanging="360"/>
+      </w:pPr>
+    </w:lvl>
+    <w:lvl w:ilvl="8">
+      <w:start w:val="1"/>
+      <w:numFmt w:val="decimal"/>
+      <w:lvlText w:val="%9."/>
+      <w:lvlJc w:val="left"/>
+      <w:pPr>
+        <w:tabs>
+          <w:tab w:val="num" w:pos="3600"/>
+        </w:tabs>
+        <w:ind w:left="3600" w:hanging="360"/>
+      </w:pPr>
     </w:lvl>
   </w:abstractNum>
   <w:abstractNum w:abstractNumId="3">
@@ -2875,7 +3119,102 @@
         </w:tabs>
         <w:ind w:left="720" w:hanging="360"/>
       </w:pPr>
-      <w:rPr/>
+    </w:lvl>
+    <w:lvl w:ilvl="1">
+      <w:start w:val="1"/>
+      <w:numFmt w:val="decimal"/>
+      <w:lvlText w:val="%2."/>
+      <w:lvlJc w:val="left"/>
+      <w:pPr>
+        <w:tabs>
+          <w:tab w:val="num" w:pos="1080"/>
+        </w:tabs>
+        <w:ind w:left="1080" w:hanging="360"/>
+      </w:pPr>
+    </w:lvl>
+    <w:lvl w:ilvl="2">
+      <w:start w:val="1"/>
+      <w:numFmt w:val="decimal"/>
+      <w:lvlText w:val="%3."/>
+      <w:lvlJc w:val="left"/>
+      <w:pPr>
+        <w:tabs>
+          <w:tab w:val="num" w:pos="1440"/>
+        </w:tabs>
+        <w:ind w:left="1440" w:hanging="360"/>
+      </w:pPr>
+    </w:lvl>
+    <w:lvl w:ilvl="3">
+      <w:start w:val="1"/>
+      <w:numFmt w:val="decimal"/>
+      <w:lvlText w:val="%4."/>
+      <w:lvlJc w:val="left"/>
+      <w:pPr>
+        <w:tabs>
+          <w:tab w:val="num" w:pos="1800"/>
+        </w:tabs>
+        <w:ind w:left="1800" w:hanging="360"/>
+      </w:pPr>
+    </w:lvl>
+    <w:lvl w:ilvl="4">
+      <w:start w:val="1"/>
+      <w:numFmt w:val="decimal"/>
+      <w:lvlText w:val="%5."/>
+      <w:lvlJc w:val="left"/>
+      <w:pPr>
+        <w:tabs>
+          <w:tab w:val="num" w:pos="2160"/>
+        </w:tabs>
+        <w:ind w:left="2160" w:hanging="360"/>
+      </w:pPr>
+    </w:lvl>
+    <w:lvl w:ilvl="5">
+      <w:start w:val="1"/>
+      <w:numFmt w:val="decimal"/>
+      <w:lvlText w:val="%6."/>
+      <w:lvlJc w:val="left"/>
+      <w:pPr>
+        <w:tabs>
+          <w:tab w:val="num" w:pos="2520"/>
+        </w:tabs>
+        <w:ind w:left="2520" w:hanging="360"/>
+      </w:pPr>
+    </w:lvl>
+    <w:lvl w:ilvl="6">
+      <w:start w:val="1"/>
+      <w:numFmt w:val="decimal"/>
+      <w:lvlText w:val="%7."/>
+      <w:lvlJc w:val="left"/>
+      <w:pPr>
+        <w:tabs>
+          <w:tab w:val="num" w:pos="2880"/>
+        </w:tabs>
+        <w:ind w:left="2880" w:hanging="360"/>
+      </w:pPr>
+    </w:lvl>
+    <w:lvl w:ilvl="7">
+      <w:start w:val="1"/>
+      <w:numFmt w:val="decimal"/>
+      <w:lvlText w:val="%8."/>
+      <w:lvlJc w:val="left"/>
+      <w:pPr>
+        <w:tabs>
+          <w:tab w:val="num" w:pos="3240"/>
+        </w:tabs>
+        <w:ind w:left="3240" w:hanging="360"/>
+      </w:pPr>
+    </w:lvl>
+    <w:lvl w:ilvl="8">
+      <w:start w:val="1"/>
+      <w:numFmt w:val="decimal"/>
+      <w:lvlText w:val="%9."/>
+      <w:lvlJc w:val="left"/>
+      <w:pPr>
+        <w:tabs>
+          <w:tab w:val="num" w:pos="3600"/>
+        </w:tabs>
+        <w:ind w:left="3600" w:hanging="360"/>
+      </w:pPr>
     </w:lvl>
   </w:abstractNum>
   <w:abstractNum w:abstractNumId="4">
@@ -2890,7 +3229,6 @@
         </w:tabs>
         <w:ind w:left="720" w:hanging="360"/>
       </w:pPr>
-      <w:rPr/>
     </w:lvl>
     <w:lvl w:ilvl="1">
       <w:start w:val="1"/>
@@ -2903,7 +3241,6 @@
         </w:tabs>
         <w:ind w:left="1440" w:hanging="360"/>
       </w:pPr>
-      <w:rPr/>
     </w:lvl>
     <w:lvl w:ilvl="2">
       <w:start w:val="1"/>
@@ -2916,7 +3253,6 @@
         </w:tabs>
         <w:ind w:left="2160" w:hanging="180"/>
       </w:pPr>
-      <w:rPr/>
     </w:lvl>
     <w:lvl w:ilvl="3">
       <w:start w:val="1"/>
@@ -2929,7 +3265,6 @@
         </w:tabs>
         <w:ind w:left="2880" w:hanging="360"/>
       </w:pPr>
-      <w:rPr/>
     </w:lvl>
     <w:lvl w:ilvl="4">
       <w:start w:val="1"/>
@@ -2942,7 +3277,6 @@
         </w:tabs>
         <w:ind w:left="3600" w:hanging="360"/>
       </w:pPr>
-      <w:rPr/>
     </w:lvl>
     <w:lvl w:ilvl="5">
       <w:start w:val="1"/>
@@ -2955,7 +3289,6 @@
         </w:tabs>
         <w:ind w:left="4320" w:hanging="180"/>
       </w:pPr>
-      <w:rPr/>
     </w:lvl>
     <w:lvl w:ilvl="6">
       <w:start w:val="1"/>
@@ -2968,7 +3301,6 @@
         </w:tabs>
         <w:ind w:left="5040" w:hanging="360"/>
       </w:pPr>
-      <w:rPr/>
     </w:lvl>
     <w:lvl w:ilvl="7">
       <w:start w:val="1"/>
@@ -2981,7 +3313,6 @@
         </w:tabs>
         <w:ind w:left="5760" w:hanging="360"/>
       </w:pPr>
-      <w:rPr/>
     </w:lvl>
     <w:lvl w:ilvl="8">
       <w:start w:val="1"/>
@@ -2994,7 +3325,6 @@
         </w:tabs>
         <w:ind w:left="6480" w:hanging="180"/>
       </w:pPr>
-      <w:rPr/>
     </w:lvl>
   </w:abstractNum>
   <w:abstractNum w:abstractNumId="5">
@@ -3113,6 +3443,7 @@
     <w:rPrDefault>
       <w:rPr>
         <w:rFonts w:ascii="Liberation Serif" w:hAnsi="Liberation Serif" w:eastAsia="Noto Sans CJK SC Regular" w:cs="FreeSans"/>
+        <w:sz w:val="20"/>
         <w:szCs w:val="24"/>
         <w:lang w:val="en-IN" w:eastAsia="zh-CN" w:bidi="hi-IN"/>
       </w:rPr>
@@ -3132,11 +3463,39 @@
     </w:pPr>
     <w:rPr>
       <w:rFonts w:ascii="Times New Roman" w:hAnsi="Times New Roman" w:eastAsia="Times New Roman" w:cs="Times New Roman"/>
-      <w:color w:val="auto"/>
+      <w:color w:val="00000A"/>
       <w:sz w:val="24"/>
       <w:szCs w:val="24"/>
       <w:lang w:val="en-US" w:eastAsia="zxx" w:bidi="ar-SA"/>
     </w:rPr>
+  </w:style>
+  <w:style w:type="paragraph" w:styleId="Heading1">
+    <w:name w:val="Heading 1"/>
+    <w:basedOn w:val="Heading"/>
+    <w:qFormat/>
+    <w:pPr/>
+    <w:rPr/>
+  </w:style>
+  <w:style w:type="paragraph" w:styleId="Heading2">
+    <w:name w:val="Heading 2"/>
+    <w:basedOn w:val="Heading"/>
+    <w:qFormat/>
+    <w:pPr/>
+    <w:rPr/>
+  </w:style>
+  <w:style w:type="paragraph" w:styleId="Heading3">
+    <w:name w:val="Heading 3"/>
+    <w:basedOn w:val="Heading"/>
+    <w:qFormat/>
+    <w:pPr/>
+    <w:rPr/>
+  </w:style>
+  <w:style w:type="paragraph" w:styleId="Heading4">
+    <w:name w:val="Heading 4"/>
+    <w:basedOn w:val="Heading"/>
+    <w:qFormat/>
+    <w:pPr/>
+    <w:rPr/>
   </w:style>
   <w:style w:type="character" w:styleId="WW8Num1z0">
     <w:name w:val="WW8Num1z0"/>
@@ -3304,6 +3663,18 @@
     <w:name w:val="WW-Default Paragraph Font"/>
     <w:qFormat/>
     <w:rPr/>
+  </w:style>
+  <w:style w:type="character" w:styleId="ListLabel1">
+    <w:name w:val="ListLabel 1"/>
+    <w:qFormat/>
+    <w:rPr>
+      <w:rFonts w:eastAsia="Times New Roman" w:cs="Times New Roman"/>
+      <w:i/>
+      <w:iCs/>
+      <w:sz w:val="24"/>
+      <w:szCs w:val="24"/>
+      <w:lang w:val="en-US" w:eastAsia="zxx" w:bidi="ar-SA"/>
+    </w:rPr>
   </w:style>
   <w:style w:type="paragraph" w:styleId="Heading">
     <w:name w:val="Heading"/>

</xml_diff>

<commit_message>
Added implications of having <trains> tag in each section file.
</commit_message>
<xml_diff>
--- a/Functional Spec.docx
+++ b/Functional Spec.docx
@@ -570,6 +570,39 @@
       <w:r>
         <w:rPr/>
         <w:t>The stations will be drawn on the section proportional to the real-life distances from the home station.</w:t>
+      </w:r>
+    </w:p>
+    <w:p>
+      <w:pPr>
+        <w:pStyle w:val="Normal"/>
+        <w:widowControl/>
+        <w:numPr>
+          <w:ilvl w:val="2"/>
+          <w:numId w:val="1"/>
+        </w:numPr>
+        <w:tabs>
+          <w:tab w:val="left" w:pos="1440" w:leader="none"/>
+        </w:tabs>
+        <w:suppressAutoHyphens w:val="true"/>
+        <w:bidi w:val="0"/>
+        <w:ind w:left="2154" w:right="0" w:hanging="227"/>
+        <w:jc w:val="left"/>
+        <w:rPr/>
+      </w:pPr>
+      <w:r>
+        <w:rPr/>
+        <w:t>The stations at the end of each section are called “</w:t>
+      </w:r>
+      <w:r>
+        <w:rPr>
+          <w:i/>
+          <w:iCs/>
+        </w:rPr>
+        <w:t>section entry stations</w:t>
+      </w:r>
+      <w:r>
+        <w:rPr/>
+        <w:t>”.</w:t>
       </w:r>
     </w:p>
     <w:p>
@@ -2862,6 +2895,69 @@
       <w:r>
         <w:rPr/>
         <w:t xml:space="preserve"> may appear to be unnecessary, since each train will also have its own XML file that lists the stations it stops at on the section. However, they may be situations where a train travels through a section, but does not stop at any station on the section. In such cases, the only way to identify that such a train exists &amp; is scheduled to travel through the section is through these attributes.</w:t>
+      </w:r>
+    </w:p>
+    <w:p>
+      <w:pPr>
+        <w:pStyle w:val="Normal"/>
+        <w:tabs>
+          <w:tab w:val="left" w:pos="2160" w:leader="none"/>
+        </w:tabs>
+        <w:rPr/>
+      </w:pPr>
+      <w:r>
+        <w:rPr/>
+      </w:r>
+    </w:p>
+    <w:p>
+      <w:pPr>
+        <w:pStyle w:val="Normal"/>
+        <w:tabs>
+          <w:tab w:val="left" w:pos="2160" w:leader="none"/>
+        </w:tabs>
+        <w:rPr/>
+      </w:pPr>
+      <w:r>
+        <w:rPr/>
+        <w:t xml:space="preserve">One implication of having all trains on the section listed inside the </w:t>
+      </w:r>
+      <w:r>
+        <w:rPr>
+          <w:rFonts w:ascii="Courier New" w:hAnsi="Courier New"/>
+        </w:rPr>
+        <w:t>&lt;trains&gt;</w:t>
+      </w:r>
+      <w:r>
+        <w:rPr/>
+        <w:t xml:space="preserve"> tag for that </w:t>
+      </w:r>
+      <w:r>
+        <w:rPr>
+          <w:rFonts w:ascii="Courier new" w:hAnsi="Courier new"/>
+        </w:rPr>
+        <w:t>&lt;section&gt;</w:t>
+      </w:r>
+      <w:r>
+        <w:rPr/>
+        <w:t xml:space="preserve"> is that some trains which can potentially be in a section entry station may not be known purely from the data in the </w:t>
+      </w:r>
+      <w:r>
+        <w:rPr>
+          <w:rFonts w:ascii="Courier New" w:hAnsi="Courier New"/>
+        </w:rPr>
+        <w:t>&lt;trains&gt;</w:t>
+      </w:r>
+      <w:r>
+        <w:rPr/>
+        <w:t xml:space="preserve"> tag. Consider two sections, A-B &amp; B-C. Here, A, B &amp; C are major stations with several minor stations in between. If the user is playing on section B-C, and B has a train departing from it towards A, then the Section Controller game will never know about it, because A-B &amp; B-C sections are separate XML files. </w:t>
+      </w:r>
+      <w:r>
+        <w:rPr/>
+        <w:t xml:space="preserve">This will also mean that the game is not “real” as in real-life. </w:t>
+      </w:r>
+      <w:r>
+        <w:rPr/>
+        <w:t>This implication can be left as-is for now. Future versions of the game will fix this.</w:t>
       </w:r>
     </w:p>
     <w:sectPr>
@@ -3676,6 +3772,42 @@
       <w:lang w:val="en-US" w:eastAsia="zxx" w:bidi="ar-SA"/>
     </w:rPr>
   </w:style>
+  <w:style w:type="character" w:styleId="ListLabel2">
+    <w:name w:val="ListLabel 2"/>
+    <w:qFormat/>
+    <w:rPr>
+      <w:rFonts w:eastAsia="Times New Roman" w:cs="Times New Roman"/>
+      <w:i/>
+      <w:iCs/>
+      <w:sz w:val="24"/>
+      <w:szCs w:val="24"/>
+      <w:lang w:val="en-US" w:eastAsia="zxx" w:bidi="ar-SA"/>
+    </w:rPr>
+  </w:style>
+  <w:style w:type="character" w:styleId="ListLabel3">
+    <w:name w:val="ListLabel 3"/>
+    <w:qFormat/>
+    <w:rPr>
+      <w:rFonts w:eastAsia="Times New Roman" w:cs="Times New Roman"/>
+      <w:i/>
+      <w:iCs/>
+      <w:sz w:val="24"/>
+      <w:szCs w:val="24"/>
+      <w:lang w:val="en-US" w:eastAsia="zxx" w:bidi="ar-SA"/>
+    </w:rPr>
+  </w:style>
+  <w:style w:type="character" w:styleId="ListLabel4">
+    <w:name w:val="ListLabel 4"/>
+    <w:qFormat/>
+    <w:rPr>
+      <w:rFonts w:eastAsia="Times New Roman" w:cs="Times New Roman"/>
+      <w:i/>
+      <w:iCs/>
+      <w:sz w:val="24"/>
+      <w:szCs w:val="24"/>
+      <w:lang w:val="en-US" w:eastAsia="zxx" w:bidi="ar-SA"/>
+    </w:rPr>
+  </w:style>
   <w:style w:type="paragraph" w:styleId="Heading">
     <w:name w:val="Heading"/>
     <w:basedOn w:val="Normal"/>

</xml_diff>